<commit_message>
update start to learn
</commit_message>
<xml_diff>
--- a/Document/Tutorials/使用文档（3）-如何开始开发游戏.docx
+++ b/Document/Tutorials/使用文档（3）-如何开始开发游戏.docx
@@ -1259,7 +1259,6 @@
         <w:pStyle w:val="2"/>
         <w:rPr>
           <w:rStyle w:val="a4"/>
-          <w:rFonts w:hint="eastAsia"/>
           <w:b/>
         </w:rPr>
       </w:pPr>
@@ -1429,6 +1428,15 @@
         </w:rPr>
         <w:t>；</w:t>
       </w:r>
+    </w:p>
+    <w:p>
+      <w:pPr>
+        <w:pStyle w:val="a8"/>
+        <w:ind w:firstLine="480"/>
+        <w:rPr>
+          <w:rFonts w:hint="eastAsia"/>
+        </w:rPr>
+      </w:pPr>
       <w:r>
         <w:rPr>
           <w:rFonts w:hint="eastAsia"/>
@@ -1464,6 +1472,71 @@
           <w:rFonts w:hint="eastAsia"/>
         </w:rPr>
         <w:t>脚本文件；</w:t>
+      </w:r>
+      <w:r>
+        <w:rPr>
+          <w:rFonts w:hint="eastAsia"/>
+        </w:rPr>
+        <w:t>右击文件设置属性“生成操作”“编译”改为“内容”，并设置“如果较新复制”</w:t>
+      </w:r>
+      <w:r>
+        <w:rPr>
+          <w:rFonts w:hint="eastAsia"/>
+        </w:rPr>
+        <w:t>；如图：</w:t>
+      </w:r>
+    </w:p>
+    <w:p>
+      <w:r>
+        <w:rPr>
+          <w:noProof/>
+        </w:rPr>
+        <w:lastRenderedPageBreak/>
+        <w:drawing>
+          <wp:inline distT="0" distB="0" distL="0" distR="0">
+            <wp:extent cx="3840480" cy="1448435"/>
+            <wp:effectExtent l="19050" t="0" r="7620" b="0"/>
+            <wp:docPr id="3" name="图片 1"/>
+            <wp:cNvGraphicFramePr>
+              <a:graphicFrameLocks xmlns:a="http://schemas.openxmlformats.org/drawingml/2006/main" noChangeAspect="1"/>
+            </wp:cNvGraphicFramePr>
+            <a:graphic xmlns:a="http://schemas.openxmlformats.org/drawingml/2006/main">
+              <a:graphicData uri="http://schemas.openxmlformats.org/drawingml/2006/picture">
+                <pic:pic xmlns:pic="http://schemas.openxmlformats.org/drawingml/2006/picture">
+                  <pic:nvPicPr>
+                    <pic:cNvPr id="0" name="Picture 1"/>
+                    <pic:cNvPicPr>
+                      <a:picLocks noChangeAspect="1" noChangeArrowheads="1"/>
+                    </pic:cNvPicPr>
+                  </pic:nvPicPr>
+                  <pic:blipFill>
+                    <a:blip r:embed="rId10"/>
+                    <a:srcRect/>
+                    <a:stretch>
+                      <a:fillRect/>
+                    </a:stretch>
+                  </pic:blipFill>
+                  <pic:spPr bwMode="auto">
+                    <a:xfrm>
+                      <a:off x="0" y="0"/>
+                      <a:ext cx="3840480" cy="1448435"/>
+                    </a:xfrm>
+                    <a:prstGeom prst="rect">
+                      <a:avLst/>
+                    </a:prstGeom>
+                    <a:noFill/>
+                    <a:ln w="9525">
+                      <a:noFill/>
+                      <a:miter lim="800000"/>
+                      <a:headEnd/>
+                      <a:tailEnd/>
+                    </a:ln>
+                  </pic:spPr>
+                </pic:pic>
+              </a:graphicData>
+            </a:graphic>
+          </wp:inline>
+        </w:drawing>
       </w:r>
     </w:p>
     <w:p>
@@ -2741,7 +2814,7 @@
               <w:adjustRightInd w:val="0"/>
               <w:jc w:val="left"/>
               <w:rPr>
-                <w:rFonts w:ascii="Courier New" w:eastAsiaTheme="minorEastAsia" w:hAnsi="Courier New" w:cs="Courier New" w:hint="eastAsia"/>
+                <w:rFonts w:ascii="Courier New" w:eastAsiaTheme="minorEastAsia" w:hAnsi="Courier New" w:cs="Courier New"/>
                 <w:kern w:val="0"/>
                 <w:sz w:val="18"/>
                 <w:szCs w:val="18"/>
@@ -2792,7 +2865,7 @@
               <w:adjustRightInd w:val="0"/>
               <w:jc w:val="left"/>
               <w:rPr>
-                <w:rFonts w:ascii="Courier New" w:eastAsiaTheme="minorEastAsia" w:hAnsi="Courier New" w:cs="Courier New" w:hint="eastAsia"/>
+                <w:rFonts w:ascii="Courier New" w:eastAsiaTheme="minorEastAsia" w:hAnsi="Courier New" w:cs="Courier New"/>
                 <w:color w:val="0000FF"/>
                 <w:kern w:val="0"/>
                 <w:sz w:val="18"/>
@@ -2891,6 +2964,7 @@
                 <w:sz w:val="18"/>
                 <w:szCs w:val="18"/>
               </w:rPr>
+              <w:lastRenderedPageBreak/>
               <w:t xml:space="preserve">            </w:t>
             </w:r>
             <w:r>
@@ -3528,7 +3602,7 @@
                     </pic:cNvPicPr>
                   </pic:nvPicPr>
                   <pic:blipFill>
-                    <a:blip r:embed="rId10"/>
+                    <a:blip r:embed="rId11"/>
                     <a:srcRect/>
                     <a:stretch>
                       <a:fillRect/>

</xml_diff>

<commit_message>
add 6.1.5.3 revert ClientSource sdklib support quick cocos2d-x
</commit_message>
<xml_diff>
--- a/Document/Tutorials/使用文档（3）-如何开始开发游戏.docx
+++ b/Document/Tutorials/使用文档（3）-如何开始开发游戏.docx
@@ -147,16 +147,144 @@
         <w:rPr>
           <w:rFonts w:hint="eastAsia"/>
         </w:rPr>
-        <w:t>协议生成器站点</w:t>
+        <w:t>协议生成器</w:t>
       </w:r>
       <w:bookmarkStart w:id="1" w:name="_Toc372821227"/>
       <w:bookmarkEnd w:id="0"/>
     </w:p>
     <w:p>
       <w:pPr>
+        <w:pStyle w:val="a8"/>
+        <w:ind w:firstLine="480"/>
+        <w:rPr>
+          <w:rFonts w:hint="eastAsia"/>
+        </w:rPr>
+      </w:pPr>
+      <w:r>
+        <w:rPr>
+          <w:rFonts w:hint="eastAsia"/>
+        </w:rPr>
+        <w:t>协方生成器工具，它提供开发人员在开发阶段快速生成客户端与服务器端的通讯协议代码，减少因通讯协议写错造成两边联调时间，提高开发效率；（注：在生产环境运行时，就不再需要它了）</w:t>
+      </w:r>
+      <w:r>
+        <w:rPr>
+          <w:rFonts w:hint="eastAsia"/>
+        </w:rPr>
+        <w:t>。</w:t>
+      </w:r>
+      <w:r>
+        <w:rPr>
+          <w:rFonts w:hint="eastAsia"/>
+        </w:rPr>
+        <w:t>也可模拟客户端</w:t>
+      </w:r>
+      <w:r>
+        <w:rPr>
+          <w:rFonts w:hint="eastAsia"/>
+        </w:rPr>
+        <w:t>发送</w:t>
+      </w:r>
+      <w:r>
+        <w:rPr>
+          <w:rFonts w:hint="eastAsia"/>
+        </w:rPr>
+        <w:t>Http</w:t>
+      </w:r>
+      <w:r>
+        <w:rPr>
+          <w:rFonts w:hint="eastAsia"/>
+        </w:rPr>
+        <w:t>或</w:t>
+      </w:r>
+      <w:r>
+        <w:rPr>
+          <w:rFonts w:hint="eastAsia"/>
+        </w:rPr>
+        <w:t>Socket</w:t>
+      </w:r>
+      <w:r>
+        <w:rPr>
+          <w:rFonts w:hint="eastAsia"/>
+        </w:rPr>
+        <w:t>请求，测试服务端</w:t>
+      </w:r>
+      <w:r>
+        <w:rPr>
+          <w:rFonts w:hint="eastAsia"/>
+        </w:rPr>
+        <w:t>Action</w:t>
+      </w:r>
+      <w:r>
+        <w:rPr>
+          <w:rFonts w:hint="eastAsia"/>
+        </w:rPr>
+        <w:t>协议</w:t>
+      </w:r>
+      <w:r>
+        <w:rPr>
+          <w:rFonts w:hint="eastAsia"/>
+        </w:rPr>
+        <w:t>，</w:t>
+      </w:r>
+      <w:r>
+        <w:rPr>
+          <w:rFonts w:hint="eastAsia"/>
+        </w:rPr>
+        <w:t>服务端是</w:t>
+      </w:r>
+      <w:r>
+        <w:rPr>
+          <w:rFonts w:hint="eastAsia"/>
+        </w:rPr>
+        <w:t>Console</w:t>
+      </w:r>
+      <w:r>
+        <w:rPr>
+          <w:rFonts w:hint="eastAsia"/>
+        </w:rPr>
+        <w:t>程序则使用</w:t>
+      </w:r>
+      <w:r>
+        <w:rPr>
+          <w:rFonts w:hint="eastAsia"/>
+        </w:rPr>
+        <w:t>Socket</w:t>
+      </w:r>
+      <w:r>
+        <w:rPr>
+          <w:rFonts w:hint="eastAsia"/>
+        </w:rPr>
+        <w:t>请求，</w:t>
+      </w:r>
+      <w:r>
+        <w:rPr>
+          <w:rFonts w:hint="eastAsia"/>
+        </w:rPr>
+        <w:t>Web</w:t>
+      </w:r>
+      <w:r>
+        <w:rPr>
+          <w:rFonts w:hint="eastAsia"/>
+        </w:rPr>
+        <w:t>程序则使用</w:t>
+      </w:r>
+      <w:r>
+        <w:rPr>
+          <w:rFonts w:hint="eastAsia"/>
+        </w:rPr>
+        <w:t>Http</w:t>
+      </w:r>
+      <w:r>
+        <w:rPr>
+          <w:rFonts w:hint="eastAsia"/>
+        </w:rPr>
+        <w:t>请求。</w:t>
+      </w:r>
+    </w:p>
+    <w:p>
+      <w:pPr>
         <w:rPr>
           <w:rStyle w:val="a4"/>
-          <w:rFonts w:hint="eastAsia"/>
         </w:rPr>
       </w:pPr>
       <w:r>
@@ -172,9 +300,6 @@
       <w:pPr>
         <w:pStyle w:val="a8"/>
         <w:ind w:firstLine="480"/>
-        <w:rPr>
-          <w:rFonts w:hint="eastAsia"/>
-        </w:rPr>
       </w:pPr>
       <w:r>
         <w:rPr>
@@ -305,6 +430,7 @@
                 <w:sz w:val="21"/>
                 <w:szCs w:val="21"/>
               </w:rPr>
+              <w:lastRenderedPageBreak/>
               <w:t>set dbServer=.</w:t>
             </w:r>
             <w:r>
@@ -451,7 +577,7 @@
           <w:p>
             <w:pPr>
               <w:rPr>
-                <w:rFonts w:ascii="微软雅黑" w:hAnsi="微软雅黑" w:hint="eastAsia"/>
+                <w:rFonts w:ascii="微软雅黑" w:hAnsi="微软雅黑"/>
                 <w:sz w:val="21"/>
                 <w:szCs w:val="21"/>
               </w:rPr>
@@ -461,7 +587,6 @@
                 <w:sz w:val="21"/>
                 <w:szCs w:val="21"/>
               </w:rPr>
-              <w:lastRenderedPageBreak/>
               <w:t>set dbpath=%cd%\Data</w:t>
             </w:r>
             <w:r>
@@ -484,18 +609,11 @@
         </w:tc>
       </w:tr>
     </w:tbl>
+    <w:p/>
     <w:p>
       <w:pPr>
         <w:rPr>
-          <w:rFonts w:hint="eastAsia"/>
-        </w:rPr>
-      </w:pPr>
-    </w:p>
-    <w:p>
-      <w:pPr>
-        <w:rPr>
           <w:rStyle w:val="a4"/>
-          <w:rFonts w:hint="eastAsia"/>
         </w:rPr>
       </w:pPr>
     </w:p>
@@ -1000,6 +1118,7 @@
           <w:rFonts w:hint="eastAsia"/>
           <w:lang w:val="zh-CN"/>
         </w:rPr>
+        <w:lastRenderedPageBreak/>
         <w:t>Lua</w:t>
       </w:r>
       <w:r>
@@ -1092,7 +1211,6 @@
         <w:rPr>
           <w:noProof/>
         </w:rPr>
-        <w:lastRenderedPageBreak/>
         <w:drawing>
           <wp:inline distT="0" distB="0" distL="0" distR="0">
             <wp:extent cx="5274310" cy="3513681"/>
@@ -1227,6 +1345,7 @@
         <w:rPr>
           <w:noProof/>
         </w:rPr>
+        <w:lastRenderedPageBreak/>
         <w:drawing>
           <wp:inline distT="0" distB="0" distL="0" distR="0">
             <wp:extent cx="5274310" cy="3492210"/>
@@ -1286,7 +1405,6 @@
           <w:rFonts w:hint="eastAsia"/>
           <w:lang w:val="zh-CN"/>
         </w:rPr>
-        <w:lastRenderedPageBreak/>
         <w:t>HelloWorld</w:t>
       </w:r>
       <w:r>
@@ -1478,6 +1596,7 @@
         <w:rPr>
           <w:noProof/>
         </w:rPr>
+        <w:lastRenderedPageBreak/>
         <w:drawing>
           <wp:inline distT="0" distB="0" distL="0" distR="0">
             <wp:extent cx="4638324" cy="3198510"/>
@@ -1598,7 +1717,6 @@
         <w:rPr>
           <w:noProof/>
         </w:rPr>
-        <w:lastRenderedPageBreak/>
         <w:drawing>
           <wp:inline distT="0" distB="0" distL="0" distR="0">
             <wp:extent cx="5274310" cy="2288731"/>
@@ -1951,6 +2069,7 @@
                 <w:rStyle w:val="a4"/>
                 <w:b w:val="0"/>
               </w:rPr>
+              <w:lastRenderedPageBreak/>
               <w:t>Lib</w:t>
             </w:r>
             <w:r>
@@ -2114,6 +2233,7 @@
           <w:rFonts w:hint="eastAsia"/>
           <w:b w:val="0"/>
         </w:rPr>
+        <w:lastRenderedPageBreak/>
         <w:t>设置</w:t>
       </w:r>
       <w:r>
@@ -2317,7 +2437,6 @@
           <w:rFonts w:hint="eastAsia"/>
           <w:b/>
         </w:rPr>
-        <w:lastRenderedPageBreak/>
         <w:t>使用</w:t>
       </w:r>
       <w:r>
@@ -2842,6 +2961,7 @@
                 <w:sz w:val="18"/>
                 <w:szCs w:val="18"/>
               </w:rPr>
+              <w:lastRenderedPageBreak/>
               <w:t xml:space="preserve">    &lt;add key="</w:t>
             </w:r>
             <w:r>
@@ -2957,6 +3077,7 @@
         <w:rPr>
           <w:rFonts w:hint="eastAsia"/>
         </w:rPr>
+        <w:lastRenderedPageBreak/>
         <w:t>（注：使用脚本的优先级</w:t>
       </w:r>
       <w:r>
@@ -3563,7 +3684,6 @@
                 <w:sz w:val="21"/>
                 <w:szCs w:val="21"/>
               </w:rPr>
-              <w:lastRenderedPageBreak/>
               <w:t xml:space="preserve">            </w:t>
             </w:r>
             <w:r>
@@ -4082,7 +4202,6 @@
         <w:rPr>
           <w:rFonts w:hint="eastAsia"/>
         </w:rPr>
-        <w:lastRenderedPageBreak/>
         <w:t>右击</w:t>
       </w:r>
       <w:r>
@@ -4121,6 +4240,7 @@
         <w:rPr>
           <w:noProof/>
         </w:rPr>
+        <w:lastRenderedPageBreak/>
         <w:drawing>
           <wp:inline distT="0" distB="0" distL="0" distR="0">
             <wp:extent cx="3840480" cy="1448435"/>
@@ -4722,7 +4842,6 @@
                 <w:sz w:val="18"/>
                 <w:szCs w:val="18"/>
               </w:rPr>
-              <w:lastRenderedPageBreak/>
               <w:t xml:space="preserve">    {</w:t>
             </w:r>
           </w:p>
@@ -5464,6 +5583,7 @@
                 <w:sz w:val="18"/>
                 <w:szCs w:val="18"/>
               </w:rPr>
+              <w:lastRenderedPageBreak/>
               <w:t xml:space="preserve">            }</w:t>
             </w:r>
             <w:r>
@@ -6154,7 +6274,6 @@
         <w:rPr>
           <w:noProof/>
         </w:rPr>
-        <w:lastRenderedPageBreak/>
         <w:drawing>
           <wp:inline distT="0" distB="0" distL="0" distR="0">
             <wp:extent cx="4213860" cy="1155700"/>
@@ -6483,6 +6602,7 @@
         <w:rPr>
           <w:noProof/>
         </w:rPr>
+        <w:lastRenderedPageBreak/>
         <w:drawing>
           <wp:inline distT="0" distB="0" distL="0" distR="0">
             <wp:extent cx="4330700" cy="1777365"/>
@@ -6706,7 +6826,6 @@
         <w:rPr>
           <w:noProof/>
         </w:rPr>
-        <w:lastRenderedPageBreak/>
         <w:drawing>
           <wp:inline distT="0" distB="0" distL="0" distR="0">
             <wp:extent cx="3319882" cy="2944774"/>
@@ -6766,6 +6885,7 @@
         <w:rPr>
           <w:rFonts w:hint="eastAsia"/>
         </w:rPr>
+        <w:lastRenderedPageBreak/>
         <w:t>Lib</w:t>
       </w:r>
       <w:r>
@@ -7811,7 +7931,6 @@
         <w:rPr>
           <w:rFonts w:hint="eastAsia"/>
         </w:rPr>
-        <w:lastRenderedPageBreak/>
         <w:t>添加项目协议</w:t>
       </w:r>
     </w:p>
@@ -7866,6 +7985,7 @@
           <w:rFonts w:hint="eastAsia"/>
           <w:noProof/>
         </w:rPr>
+        <w:lastRenderedPageBreak/>
         <w:drawing>
           <wp:inline distT="0" distB="0" distL="0" distR="0">
             <wp:extent cx="5274310" cy="2478238"/>
@@ -8284,7 +8404,6 @@
         <w:rPr>
           <w:noProof/>
         </w:rPr>
-        <w:lastRenderedPageBreak/>
         <w:drawing>
           <wp:inline distT="0" distB="0" distL="0" distR="0">
             <wp:extent cx="3079750" cy="2326005"/>
@@ -8341,6 +8460,7 @@
         <w:rPr>
           <w:rFonts w:hint="eastAsia"/>
         </w:rPr>
+        <w:lastRenderedPageBreak/>
         <w:t>2</w:t>
       </w:r>
       <w:r>
@@ -8982,7 +9102,6 @@
                 <w:sz w:val="18"/>
                 <w:szCs w:val="18"/>
               </w:rPr>
-              <w:lastRenderedPageBreak/>
               <w:t xml:space="preserve">    &lt;add name="GameData" providerName="</w:t>
             </w:r>
             <w:r>
@@ -9020,7 +9139,6 @@
         <w:rPr>
           <w:rFonts w:hint="eastAsia"/>
         </w:rPr>
-        <w:lastRenderedPageBreak/>
         <w:t>如果没有</w:t>
       </w:r>
       <w:r>
@@ -9124,6 +9242,7 @@
         <w:rPr>
           <w:rFonts w:hint="eastAsia"/>
         </w:rPr>
+        <w:lastRenderedPageBreak/>
         <w:t>类</w:t>
       </w:r>
       <w:r>
@@ -9596,7 +9715,6 @@
                 <w:sz w:val="18"/>
                 <w:szCs w:val="18"/>
               </w:rPr>
-              <w:lastRenderedPageBreak/>
               <w:t xml:space="preserve">        /// </w:t>
             </w:r>
           </w:p>
@@ -10159,7 +10277,6 @@
                 <w:sz w:val="18"/>
                 <w:szCs w:val="18"/>
               </w:rPr>
-              <w:lastRenderedPageBreak/>
               <w:t>import</w:t>
             </w:r>
             <w:r>
@@ -11266,6 +11383,7 @@
                 <w:sz w:val="18"/>
                 <w:szCs w:val="18"/>
               </w:rPr>
+              <w:lastRenderedPageBreak/>
               <w:t xml:space="preserve">        HttpParam</w:t>
             </w:r>
             <w:r>
@@ -13401,17 +13519,7 @@
                 <w:sz w:val="18"/>
                 <w:szCs w:val="18"/>
               </w:rPr>
-              <w:t xml:space="preserve"> </w:t>
-            </w:r>
-            <w:r>
-              <w:rPr>
-                <w:rFonts w:ascii="Courier New" w:eastAsiaTheme="minorEastAsia" w:hAnsi="Courier New" w:cs="Courier New"/>
-                <w:kern w:val="0"/>
-                <w:sz w:val="18"/>
-                <w:szCs w:val="18"/>
-              </w:rPr>
-              <w:lastRenderedPageBreak/>
-              <w:t>urlParam</w:t>
+              <w:t xml:space="preserve"> urlParam</w:t>
             </w:r>
             <w:r>
               <w:rPr>
@@ -14501,6 +14609,7 @@
                 <w:sz w:val="18"/>
                 <w:szCs w:val="18"/>
               </w:rPr>
+              <w:lastRenderedPageBreak/>
               <w:t xml:space="preserve">        writer</w:t>
             </w:r>
             <w:r>
@@ -15460,7 +15569,6 @@
                 <w:sz w:val="18"/>
                 <w:szCs w:val="18"/>
               </w:rPr>
-              <w:lastRenderedPageBreak/>
               <w:t xml:space="preserve">    }</w:t>
             </w:r>
           </w:p>
@@ -15509,7 +15617,6 @@
           <w:rFonts w:hint="eastAsia"/>
           <w:lang w:val="zh-CN"/>
         </w:rPr>
-        <w:lastRenderedPageBreak/>
         <w:t>增加</w:t>
       </w:r>
       <w:r>
@@ -17007,7 +17114,6 @@
                 <w:sz w:val="18"/>
                 <w:szCs w:val="18"/>
               </w:rPr>
-              <w:lastRenderedPageBreak/>
               <w:t xml:space="preserve">    </w:t>
             </w:r>
             <w:r>
@@ -17580,6 +17686,7 @@
                 <w:sz w:val="18"/>
                 <w:szCs w:val="18"/>
               </w:rPr>
+              <w:lastRenderedPageBreak/>
               <w:t xml:space="preserve">        {</w:t>
             </w:r>
           </w:p>
@@ -18607,7 +18714,6 @@
           <w:rFonts w:hint="eastAsia"/>
           <w:noProof/>
         </w:rPr>
-        <w:lastRenderedPageBreak/>
         <w:drawing>
           <wp:inline distT="0" distB="0" distL="0" distR="0">
             <wp:extent cx="5274310" cy="781107"/>
@@ -18859,6 +18965,7 @@
           <w:rFonts w:hint="eastAsia"/>
           <w:lang w:val="zh-CN"/>
         </w:rPr>
+        <w:lastRenderedPageBreak/>
         <w:t>游戏排行榜程序</w:t>
       </w:r>
     </w:p>
@@ -19028,7 +19135,6 @@
         <w:rPr>
           <w:noProof/>
         </w:rPr>
-        <w:lastRenderedPageBreak/>
         <w:drawing>
           <wp:inline distT="0" distB="0" distL="0" distR="0">
             <wp:extent cx="5274310" cy="3659695"/>
@@ -19344,6 +19450,7 @@
                 <w:rStyle w:val="a4"/>
                 <w:b w:val="0"/>
               </w:rPr>
+              <w:lastRenderedPageBreak/>
               <w:t>Lib</w:t>
             </w:r>
             <w:r>
@@ -19481,6 +19588,7 @@
               <w:rPr>
                 <w:rStyle w:val="a4"/>
               </w:rPr>
+              <w:lastRenderedPageBreak/>
               <w:t>GameRanking.Server</w:t>
             </w:r>
           </w:p>
@@ -19917,7 +20025,6 @@
           <w:rFonts w:hint="eastAsia"/>
           <w:b/>
         </w:rPr>
-        <w:lastRenderedPageBreak/>
         <w:t>添加项目协议</w:t>
       </w:r>
     </w:p>
@@ -20150,6 +20257,7 @@
         <w:t>用记事本打开</w:t>
       </w:r>
       <w:r>
+        <w:lastRenderedPageBreak/>
         <w:t>GameRanking.Model</w:t>
       </w:r>
       <w:r>
@@ -20490,7 +20598,6 @@
                 <w:sz w:val="18"/>
                 <w:szCs w:val="18"/>
               </w:rPr>
-              <w:lastRenderedPageBreak/>
               <w:t xml:space="preserve">    &lt;!--</w:t>
             </w:r>
             <w:r>
@@ -20882,7 +20989,6 @@
         <w:rPr>
           <w:rFonts w:hint="eastAsia"/>
         </w:rPr>
-        <w:lastRenderedPageBreak/>
         <w:t>2</w:t>
       </w:r>
       <w:r>
@@ -21101,6 +21207,7 @@
                 <w:sz w:val="18"/>
                 <w:szCs w:val="18"/>
               </w:rPr>
+              <w:lastRenderedPageBreak/>
               <w:t xml:space="preserve">    &lt;add name="</w:t>
             </w:r>
             <w:r>
@@ -21192,6 +21299,7 @@
         <w:rPr>
           <w:rFonts w:hint="eastAsia"/>
         </w:rPr>
+        <w:lastRenderedPageBreak/>
         <w:t>如果没有</w:t>
       </w:r>
       <w:r>
@@ -21324,152 +21432,476 @@
                 <w:sz w:val="18"/>
                 <w:szCs w:val="18"/>
               </w:rPr>
+              <w:t>{</w:t>
+            </w:r>
+          </w:p>
+          <w:p>
+            <w:pPr>
+              <w:rPr>
+                <w:sz w:val="18"/>
+                <w:szCs w:val="18"/>
+              </w:rPr>
+            </w:pPr>
+            <w:r>
+              <w:rPr>
+                <w:sz w:val="18"/>
+                <w:szCs w:val="18"/>
+              </w:rPr>
+              <w:t xml:space="preserve">    /// &lt;summary&gt;</w:t>
+            </w:r>
+          </w:p>
+          <w:p>
+            <w:pPr>
+              <w:rPr>
+                <w:sz w:val="18"/>
+                <w:szCs w:val="18"/>
+              </w:rPr>
+            </w:pPr>
+            <w:r>
+              <w:rPr>
+                <w:rFonts w:hint="eastAsia"/>
+                <w:sz w:val="18"/>
+                <w:szCs w:val="18"/>
+              </w:rPr>
+              <w:t xml:space="preserve">    /// </w:t>
+            </w:r>
+            <w:r>
+              <w:rPr>
+                <w:rFonts w:hint="eastAsia"/>
+                <w:sz w:val="18"/>
+                <w:szCs w:val="18"/>
+              </w:rPr>
+              <w:t>玩家排行榜实体类</w:t>
+            </w:r>
+          </w:p>
+          <w:p>
+            <w:pPr>
+              <w:rPr>
+                <w:sz w:val="18"/>
+                <w:szCs w:val="18"/>
+              </w:rPr>
+            </w:pPr>
+            <w:r>
+              <w:rPr>
+                <w:sz w:val="18"/>
+                <w:szCs w:val="18"/>
+              </w:rPr>
+              <w:t xml:space="preserve">    /// &lt;/summary&gt;</w:t>
+            </w:r>
+          </w:p>
+          <w:p>
+            <w:pPr>
+              <w:rPr>
+                <w:sz w:val="18"/>
+                <w:szCs w:val="18"/>
+              </w:rPr>
+            </w:pPr>
+            <w:r>
+              <w:rPr>
+                <w:sz w:val="18"/>
+                <w:szCs w:val="18"/>
+              </w:rPr>
+              <w:t xml:space="preserve">    [Serializable, ProtoContract]</w:t>
+            </w:r>
+          </w:p>
+          <w:p>
+            <w:pPr>
+              <w:rPr>
+                <w:sz w:val="18"/>
+                <w:szCs w:val="18"/>
+              </w:rPr>
+            </w:pPr>
+            <w:r>
+              <w:rPr>
+                <w:sz w:val="18"/>
+                <w:szCs w:val="18"/>
+              </w:rPr>
+              <w:t xml:space="preserve">    [EntityTable(CacheType.Entity, "ConnData")]</w:t>
+            </w:r>
+          </w:p>
+          <w:p>
+            <w:pPr>
+              <w:rPr>
+                <w:sz w:val="18"/>
+                <w:szCs w:val="18"/>
+              </w:rPr>
+            </w:pPr>
+            <w:r>
+              <w:rPr>
+                <w:sz w:val="18"/>
+                <w:szCs w:val="18"/>
+              </w:rPr>
+              <w:t xml:space="preserve">    public class UserRanking : ShareEntity</w:t>
+            </w:r>
+          </w:p>
+          <w:p>
+            <w:pPr>
+              <w:rPr>
+                <w:sz w:val="18"/>
+                <w:szCs w:val="18"/>
+              </w:rPr>
+            </w:pPr>
+            <w:r>
+              <w:rPr>
+                <w:sz w:val="18"/>
+                <w:szCs w:val="18"/>
+              </w:rPr>
+              <w:t xml:space="preserve">    {</w:t>
+            </w:r>
+          </w:p>
+          <w:p>
+            <w:pPr>
+              <w:rPr>
+                <w:sz w:val="18"/>
+                <w:szCs w:val="18"/>
+              </w:rPr>
+            </w:pPr>
+            <w:r>
+              <w:rPr>
+                <w:sz w:val="18"/>
+                <w:szCs w:val="18"/>
+              </w:rPr>
+              <w:t xml:space="preserve">        public UserRanking()</w:t>
+            </w:r>
+          </w:p>
+          <w:p>
+            <w:pPr>
+              <w:rPr>
+                <w:sz w:val="18"/>
+                <w:szCs w:val="18"/>
+              </w:rPr>
+            </w:pPr>
+            <w:r>
+              <w:rPr>
+                <w:sz w:val="18"/>
+                <w:szCs w:val="18"/>
+              </w:rPr>
+              <w:t xml:space="preserve">            : base(false)</w:t>
+            </w:r>
+          </w:p>
+          <w:p>
+            <w:pPr>
+              <w:rPr>
+                <w:sz w:val="18"/>
+                <w:szCs w:val="18"/>
+              </w:rPr>
+            </w:pPr>
+            <w:r>
+              <w:rPr>
+                <w:sz w:val="18"/>
+                <w:szCs w:val="18"/>
+              </w:rPr>
+              <w:t xml:space="preserve">        {</w:t>
+            </w:r>
+          </w:p>
+          <w:p>
+            <w:pPr>
+              <w:rPr>
+                <w:sz w:val="18"/>
+                <w:szCs w:val="18"/>
+              </w:rPr>
+            </w:pPr>
+            <w:r>
+              <w:rPr>
+                <w:sz w:val="18"/>
+                <w:szCs w:val="18"/>
+              </w:rPr>
+              <w:t xml:space="preserve">            CreateDate = DateTime.Now;</w:t>
+            </w:r>
+          </w:p>
+          <w:p>
+            <w:pPr>
+              <w:rPr>
+                <w:sz w:val="18"/>
+                <w:szCs w:val="18"/>
+              </w:rPr>
+            </w:pPr>
+            <w:r>
+              <w:rPr>
+                <w:sz w:val="18"/>
+                <w:szCs w:val="18"/>
+              </w:rPr>
+              <w:t xml:space="preserve">        }</w:t>
+            </w:r>
+          </w:p>
+          <w:p>
+            <w:pPr>
+              <w:rPr>
+                <w:sz w:val="18"/>
+                <w:szCs w:val="18"/>
+              </w:rPr>
+            </w:pPr>
+          </w:p>
+          <w:p>
+            <w:pPr>
+              <w:rPr>
+                <w:sz w:val="18"/>
+                <w:szCs w:val="18"/>
+              </w:rPr>
+            </w:pPr>
+            <w:r>
+              <w:rPr>
+                <w:sz w:val="18"/>
+                <w:szCs w:val="18"/>
+              </w:rPr>
+              <w:t xml:space="preserve">        [ProtoMember(1)]</w:t>
+            </w:r>
+          </w:p>
+          <w:p>
+            <w:pPr>
+              <w:rPr>
+                <w:sz w:val="18"/>
+                <w:szCs w:val="18"/>
+              </w:rPr>
+            </w:pPr>
+            <w:r>
+              <w:rPr>
+                <w:sz w:val="18"/>
+                <w:szCs w:val="18"/>
+              </w:rPr>
+              <w:t xml:space="preserve">        [EntityField(true)]</w:t>
+            </w:r>
+          </w:p>
+          <w:p>
+            <w:pPr>
+              <w:rPr>
+                <w:sz w:val="18"/>
+                <w:szCs w:val="18"/>
+              </w:rPr>
+            </w:pPr>
+            <w:r>
+              <w:rPr>
+                <w:sz w:val="18"/>
+                <w:szCs w:val="18"/>
+              </w:rPr>
+              <w:t xml:space="preserve">        public int UserID</w:t>
+            </w:r>
+          </w:p>
+          <w:p>
+            <w:pPr>
+              <w:rPr>
+                <w:sz w:val="18"/>
+                <w:szCs w:val="18"/>
+              </w:rPr>
+            </w:pPr>
+            <w:r>
+              <w:rPr>
+                <w:sz w:val="18"/>
+                <w:szCs w:val="18"/>
+              </w:rPr>
+              <w:t xml:space="preserve">        {</w:t>
+            </w:r>
+          </w:p>
+          <w:p>
+            <w:pPr>
+              <w:rPr>
+                <w:sz w:val="18"/>
+                <w:szCs w:val="18"/>
+              </w:rPr>
+            </w:pPr>
+            <w:r>
+              <w:rPr>
+                <w:sz w:val="18"/>
+                <w:szCs w:val="18"/>
+              </w:rPr>
+              <w:t xml:space="preserve">            get;</w:t>
+            </w:r>
+          </w:p>
+          <w:p>
+            <w:pPr>
+              <w:rPr>
+                <w:sz w:val="18"/>
+                <w:szCs w:val="18"/>
+              </w:rPr>
+            </w:pPr>
+            <w:r>
+              <w:rPr>
+                <w:sz w:val="18"/>
+                <w:szCs w:val="18"/>
+              </w:rPr>
+              <w:t xml:space="preserve">            set;</w:t>
+            </w:r>
+          </w:p>
+          <w:p>
+            <w:pPr>
+              <w:rPr>
+                <w:sz w:val="18"/>
+                <w:szCs w:val="18"/>
+              </w:rPr>
+            </w:pPr>
+            <w:r>
+              <w:rPr>
+                <w:sz w:val="18"/>
+                <w:szCs w:val="18"/>
+              </w:rPr>
+              <w:t xml:space="preserve">        }</w:t>
+            </w:r>
+          </w:p>
+          <w:p>
+            <w:pPr>
+              <w:rPr>
+                <w:sz w:val="18"/>
+                <w:szCs w:val="18"/>
+              </w:rPr>
+            </w:pPr>
+          </w:p>
+          <w:p>
+            <w:pPr>
+              <w:rPr>
+                <w:sz w:val="18"/>
+                <w:szCs w:val="18"/>
+              </w:rPr>
+            </w:pPr>
+            <w:r>
+              <w:rPr>
+                <w:sz w:val="18"/>
+                <w:szCs w:val="18"/>
+              </w:rPr>
+              <w:t xml:space="preserve">        [ProtoMember(2)]</w:t>
+            </w:r>
+          </w:p>
+          <w:p>
+            <w:pPr>
+              <w:rPr>
+                <w:sz w:val="18"/>
+                <w:szCs w:val="18"/>
+              </w:rPr>
+            </w:pPr>
+            <w:r>
+              <w:rPr>
+                <w:sz w:val="18"/>
+                <w:szCs w:val="18"/>
+              </w:rPr>
+              <w:t xml:space="preserve">        [EntityField]</w:t>
+            </w:r>
+          </w:p>
+          <w:p>
+            <w:pPr>
+              <w:rPr>
+                <w:sz w:val="18"/>
+                <w:szCs w:val="18"/>
+              </w:rPr>
+            </w:pPr>
+            <w:r>
+              <w:rPr>
+                <w:sz w:val="18"/>
+                <w:szCs w:val="18"/>
+              </w:rPr>
+              <w:t xml:space="preserve">        public string UserName</w:t>
+            </w:r>
+          </w:p>
+          <w:p>
+            <w:pPr>
+              <w:rPr>
+                <w:sz w:val="18"/>
+                <w:szCs w:val="18"/>
+              </w:rPr>
+            </w:pPr>
+            <w:r>
+              <w:rPr>
+                <w:sz w:val="18"/>
+                <w:szCs w:val="18"/>
+              </w:rPr>
+              <w:t xml:space="preserve">        {</w:t>
+            </w:r>
+          </w:p>
+          <w:p>
+            <w:pPr>
+              <w:rPr>
+                <w:sz w:val="18"/>
+                <w:szCs w:val="18"/>
+              </w:rPr>
+            </w:pPr>
+            <w:r>
+              <w:rPr>
+                <w:sz w:val="18"/>
+                <w:szCs w:val="18"/>
+              </w:rPr>
+              <w:t xml:space="preserve">            get;</w:t>
+            </w:r>
+          </w:p>
+          <w:p>
+            <w:pPr>
+              <w:rPr>
+                <w:sz w:val="18"/>
+                <w:szCs w:val="18"/>
+              </w:rPr>
+            </w:pPr>
+            <w:r>
+              <w:rPr>
+                <w:sz w:val="18"/>
+                <w:szCs w:val="18"/>
+              </w:rPr>
+              <w:t xml:space="preserve">            set;</w:t>
+            </w:r>
+          </w:p>
+          <w:p>
+            <w:pPr>
+              <w:rPr>
+                <w:sz w:val="18"/>
+                <w:szCs w:val="18"/>
+              </w:rPr>
+            </w:pPr>
+            <w:r>
+              <w:rPr>
+                <w:sz w:val="18"/>
+                <w:szCs w:val="18"/>
+              </w:rPr>
               <w:lastRenderedPageBreak/>
-              <w:t>{</w:t>
-            </w:r>
-          </w:p>
-          <w:p>
-            <w:pPr>
-              <w:rPr>
-                <w:sz w:val="18"/>
-                <w:szCs w:val="18"/>
-              </w:rPr>
-            </w:pPr>
-            <w:r>
-              <w:rPr>
-                <w:sz w:val="18"/>
-                <w:szCs w:val="18"/>
-              </w:rPr>
-              <w:t xml:space="preserve">    /// &lt;summary&gt;</w:t>
-            </w:r>
-          </w:p>
-          <w:p>
-            <w:pPr>
-              <w:rPr>
-                <w:sz w:val="18"/>
-                <w:szCs w:val="18"/>
-              </w:rPr>
-            </w:pPr>
-            <w:r>
-              <w:rPr>
-                <w:rFonts w:hint="eastAsia"/>
-                <w:sz w:val="18"/>
-                <w:szCs w:val="18"/>
-              </w:rPr>
-              <w:t xml:space="preserve">    /// </w:t>
-            </w:r>
-            <w:r>
-              <w:rPr>
-                <w:rFonts w:hint="eastAsia"/>
-                <w:sz w:val="18"/>
-                <w:szCs w:val="18"/>
-              </w:rPr>
-              <w:t>玩家排行榜实体类</w:t>
-            </w:r>
-          </w:p>
-          <w:p>
-            <w:pPr>
-              <w:rPr>
-                <w:sz w:val="18"/>
-                <w:szCs w:val="18"/>
-              </w:rPr>
-            </w:pPr>
-            <w:r>
-              <w:rPr>
-                <w:sz w:val="18"/>
-                <w:szCs w:val="18"/>
-              </w:rPr>
-              <w:t xml:space="preserve">    /// &lt;/summary&gt;</w:t>
-            </w:r>
-          </w:p>
-          <w:p>
-            <w:pPr>
-              <w:rPr>
-                <w:sz w:val="18"/>
-                <w:szCs w:val="18"/>
-              </w:rPr>
-            </w:pPr>
-            <w:r>
-              <w:rPr>
-                <w:sz w:val="18"/>
-                <w:szCs w:val="18"/>
-              </w:rPr>
-              <w:t xml:space="preserve">    [Serializable, ProtoContract]</w:t>
-            </w:r>
-          </w:p>
-          <w:p>
-            <w:pPr>
-              <w:rPr>
-                <w:sz w:val="18"/>
-                <w:szCs w:val="18"/>
-              </w:rPr>
-            </w:pPr>
-            <w:r>
-              <w:rPr>
-                <w:sz w:val="18"/>
-                <w:szCs w:val="18"/>
-              </w:rPr>
-              <w:t xml:space="preserve">    [EntityTable(CacheType.Entity, "ConnData")]</w:t>
-            </w:r>
-          </w:p>
-          <w:p>
-            <w:pPr>
-              <w:rPr>
-                <w:sz w:val="18"/>
-                <w:szCs w:val="18"/>
-              </w:rPr>
-            </w:pPr>
-            <w:r>
-              <w:rPr>
-                <w:sz w:val="18"/>
-                <w:szCs w:val="18"/>
-              </w:rPr>
-              <w:t xml:space="preserve">    public class UserRanking : ShareEntity</w:t>
-            </w:r>
-          </w:p>
-          <w:p>
-            <w:pPr>
-              <w:rPr>
-                <w:sz w:val="18"/>
-                <w:szCs w:val="18"/>
-              </w:rPr>
-            </w:pPr>
-            <w:r>
-              <w:rPr>
-                <w:sz w:val="18"/>
-                <w:szCs w:val="18"/>
-              </w:rPr>
-              <w:t xml:space="preserve">    {</w:t>
-            </w:r>
-          </w:p>
-          <w:p>
-            <w:pPr>
-              <w:rPr>
-                <w:sz w:val="18"/>
-                <w:szCs w:val="18"/>
-              </w:rPr>
-            </w:pPr>
-            <w:r>
-              <w:rPr>
-                <w:sz w:val="18"/>
-                <w:szCs w:val="18"/>
-              </w:rPr>
-              <w:t xml:space="preserve">        public UserRanking()</w:t>
-            </w:r>
-          </w:p>
-          <w:p>
-            <w:pPr>
-              <w:rPr>
-                <w:sz w:val="18"/>
-                <w:szCs w:val="18"/>
-              </w:rPr>
-            </w:pPr>
-            <w:r>
-              <w:rPr>
-                <w:sz w:val="18"/>
-                <w:szCs w:val="18"/>
-              </w:rPr>
-              <w:t xml:space="preserve">            : base(false)</w:t>
+              <w:t xml:space="preserve">        }</w:t>
+            </w:r>
+          </w:p>
+          <w:p>
+            <w:pPr>
+              <w:rPr>
+                <w:sz w:val="18"/>
+                <w:szCs w:val="18"/>
+              </w:rPr>
+            </w:pPr>
+          </w:p>
+          <w:p>
+            <w:pPr>
+              <w:rPr>
+                <w:sz w:val="18"/>
+                <w:szCs w:val="18"/>
+              </w:rPr>
+            </w:pPr>
+            <w:r>
+              <w:rPr>
+                <w:sz w:val="18"/>
+                <w:szCs w:val="18"/>
+              </w:rPr>
+              <w:t xml:space="preserve">        [ProtoMember(3)]</w:t>
+            </w:r>
+          </w:p>
+          <w:p>
+            <w:pPr>
+              <w:rPr>
+                <w:sz w:val="18"/>
+                <w:szCs w:val="18"/>
+              </w:rPr>
+            </w:pPr>
+            <w:r>
+              <w:rPr>
+                <w:sz w:val="18"/>
+                <w:szCs w:val="18"/>
+              </w:rPr>
+              <w:t xml:space="preserve">        [EntityField]</w:t>
+            </w:r>
+          </w:p>
+          <w:p>
+            <w:pPr>
+              <w:rPr>
+                <w:sz w:val="18"/>
+                <w:szCs w:val="18"/>
+              </w:rPr>
+            </w:pPr>
+            <w:r>
+              <w:rPr>
+                <w:sz w:val="18"/>
+                <w:szCs w:val="18"/>
+              </w:rPr>
+              <w:t xml:space="preserve">        public int Score</w:t>
             </w:r>
           </w:p>
           <w:p>
@@ -21499,7 +21931,22 @@
                 <w:sz w:val="18"/>
                 <w:szCs w:val="18"/>
               </w:rPr>
-              <w:t xml:space="preserve">            CreateDate = DateTime.Now;</w:t>
+              <w:t xml:space="preserve">            get;</w:t>
+            </w:r>
+          </w:p>
+          <w:p>
+            <w:pPr>
+              <w:rPr>
+                <w:sz w:val="18"/>
+                <w:szCs w:val="18"/>
+              </w:rPr>
+            </w:pPr>
+            <w:r>
+              <w:rPr>
+                <w:sz w:val="18"/>
+                <w:szCs w:val="18"/>
+              </w:rPr>
+              <w:t xml:space="preserve">            set;</w:t>
             </w:r>
           </w:p>
           <w:p>
@@ -21537,37 +21984,37 @@
                 <w:sz w:val="18"/>
                 <w:szCs w:val="18"/>
               </w:rPr>
-              <w:t xml:space="preserve">        [ProtoMember(1)]</w:t>
-            </w:r>
-          </w:p>
-          <w:p>
-            <w:pPr>
-              <w:rPr>
-                <w:sz w:val="18"/>
-                <w:szCs w:val="18"/>
-              </w:rPr>
-            </w:pPr>
-            <w:r>
-              <w:rPr>
-                <w:sz w:val="18"/>
-                <w:szCs w:val="18"/>
-              </w:rPr>
-              <w:t xml:space="preserve">        [EntityField(true)]</w:t>
-            </w:r>
-          </w:p>
-          <w:p>
-            <w:pPr>
-              <w:rPr>
-                <w:sz w:val="18"/>
-                <w:szCs w:val="18"/>
-              </w:rPr>
-            </w:pPr>
-            <w:r>
-              <w:rPr>
-                <w:sz w:val="18"/>
-                <w:szCs w:val="18"/>
-              </w:rPr>
-              <w:t xml:space="preserve">        public int UserID</w:t>
+              <w:t xml:space="preserve">        [ProtoMember(4)]</w:t>
+            </w:r>
+          </w:p>
+          <w:p>
+            <w:pPr>
+              <w:rPr>
+                <w:sz w:val="18"/>
+                <w:szCs w:val="18"/>
+              </w:rPr>
+            </w:pPr>
+            <w:r>
+              <w:rPr>
+                <w:sz w:val="18"/>
+                <w:szCs w:val="18"/>
+              </w:rPr>
+              <w:t xml:space="preserve">        [EntityField]</w:t>
+            </w:r>
+          </w:p>
+          <w:p>
+            <w:pPr>
+              <w:rPr>
+                <w:sz w:val="18"/>
+                <w:szCs w:val="18"/>
+              </w:rPr>
+            </w:pPr>
+            <w:r>
+              <w:rPr>
+                <w:sz w:val="18"/>
+                <w:szCs w:val="18"/>
+              </w:rPr>
+              <w:t xml:space="preserve">        public DateTime CreateDate</w:t>
             </w:r>
           </w:p>
           <w:p>
@@ -21627,346 +22074,6 @@
                 <w:sz w:val="18"/>
                 <w:szCs w:val="18"/>
               </w:rPr>
-              <w:t xml:space="preserve">        }</w:t>
-            </w:r>
-          </w:p>
-          <w:p>
-            <w:pPr>
-              <w:rPr>
-                <w:sz w:val="18"/>
-                <w:szCs w:val="18"/>
-              </w:rPr>
-            </w:pPr>
-          </w:p>
-          <w:p>
-            <w:pPr>
-              <w:rPr>
-                <w:sz w:val="18"/>
-                <w:szCs w:val="18"/>
-              </w:rPr>
-            </w:pPr>
-            <w:r>
-              <w:rPr>
-                <w:sz w:val="18"/>
-                <w:szCs w:val="18"/>
-              </w:rPr>
-              <w:t xml:space="preserve">        [ProtoMember(2)]</w:t>
-            </w:r>
-          </w:p>
-          <w:p>
-            <w:pPr>
-              <w:rPr>
-                <w:sz w:val="18"/>
-                <w:szCs w:val="18"/>
-              </w:rPr>
-            </w:pPr>
-            <w:r>
-              <w:rPr>
-                <w:sz w:val="18"/>
-                <w:szCs w:val="18"/>
-              </w:rPr>
-              <w:t xml:space="preserve">        [EntityField]</w:t>
-            </w:r>
-          </w:p>
-          <w:p>
-            <w:pPr>
-              <w:rPr>
-                <w:sz w:val="18"/>
-                <w:szCs w:val="18"/>
-              </w:rPr>
-            </w:pPr>
-            <w:r>
-              <w:rPr>
-                <w:sz w:val="18"/>
-                <w:szCs w:val="18"/>
-              </w:rPr>
-              <w:t xml:space="preserve">        public string UserName</w:t>
-            </w:r>
-          </w:p>
-          <w:p>
-            <w:pPr>
-              <w:rPr>
-                <w:sz w:val="18"/>
-                <w:szCs w:val="18"/>
-              </w:rPr>
-            </w:pPr>
-            <w:r>
-              <w:rPr>
-                <w:sz w:val="18"/>
-                <w:szCs w:val="18"/>
-              </w:rPr>
-              <w:t xml:space="preserve">        {</w:t>
-            </w:r>
-          </w:p>
-          <w:p>
-            <w:pPr>
-              <w:rPr>
-                <w:sz w:val="18"/>
-                <w:szCs w:val="18"/>
-              </w:rPr>
-            </w:pPr>
-            <w:r>
-              <w:rPr>
-                <w:sz w:val="18"/>
-                <w:szCs w:val="18"/>
-              </w:rPr>
-              <w:t xml:space="preserve">            get;</w:t>
-            </w:r>
-          </w:p>
-          <w:p>
-            <w:pPr>
-              <w:rPr>
-                <w:sz w:val="18"/>
-                <w:szCs w:val="18"/>
-              </w:rPr>
-            </w:pPr>
-            <w:r>
-              <w:rPr>
-                <w:sz w:val="18"/>
-                <w:szCs w:val="18"/>
-              </w:rPr>
-              <w:t xml:space="preserve">            set;</w:t>
-            </w:r>
-          </w:p>
-          <w:p>
-            <w:pPr>
-              <w:rPr>
-                <w:sz w:val="18"/>
-                <w:szCs w:val="18"/>
-              </w:rPr>
-            </w:pPr>
-            <w:r>
-              <w:rPr>
-                <w:sz w:val="18"/>
-                <w:szCs w:val="18"/>
-              </w:rPr>
-              <w:t xml:space="preserve">        }</w:t>
-            </w:r>
-          </w:p>
-          <w:p>
-            <w:pPr>
-              <w:rPr>
-                <w:sz w:val="18"/>
-                <w:szCs w:val="18"/>
-              </w:rPr>
-            </w:pPr>
-          </w:p>
-          <w:p>
-            <w:pPr>
-              <w:rPr>
-                <w:sz w:val="18"/>
-                <w:szCs w:val="18"/>
-              </w:rPr>
-            </w:pPr>
-            <w:r>
-              <w:rPr>
-                <w:sz w:val="18"/>
-                <w:szCs w:val="18"/>
-              </w:rPr>
-              <w:t xml:space="preserve">        [ProtoMember(3)]</w:t>
-            </w:r>
-          </w:p>
-          <w:p>
-            <w:pPr>
-              <w:rPr>
-                <w:sz w:val="18"/>
-                <w:szCs w:val="18"/>
-              </w:rPr>
-            </w:pPr>
-            <w:r>
-              <w:rPr>
-                <w:sz w:val="18"/>
-                <w:szCs w:val="18"/>
-              </w:rPr>
-              <w:t xml:space="preserve">        [EntityField]</w:t>
-            </w:r>
-          </w:p>
-          <w:p>
-            <w:pPr>
-              <w:rPr>
-                <w:sz w:val="18"/>
-                <w:szCs w:val="18"/>
-              </w:rPr>
-            </w:pPr>
-            <w:r>
-              <w:rPr>
-                <w:sz w:val="18"/>
-                <w:szCs w:val="18"/>
-              </w:rPr>
-              <w:t xml:space="preserve">        public int Score</w:t>
-            </w:r>
-          </w:p>
-          <w:p>
-            <w:pPr>
-              <w:rPr>
-                <w:sz w:val="18"/>
-                <w:szCs w:val="18"/>
-              </w:rPr>
-            </w:pPr>
-            <w:r>
-              <w:rPr>
-                <w:sz w:val="18"/>
-                <w:szCs w:val="18"/>
-              </w:rPr>
-              <w:t xml:space="preserve">        {</w:t>
-            </w:r>
-          </w:p>
-          <w:p>
-            <w:pPr>
-              <w:rPr>
-                <w:sz w:val="18"/>
-                <w:szCs w:val="18"/>
-              </w:rPr>
-            </w:pPr>
-            <w:r>
-              <w:rPr>
-                <w:sz w:val="18"/>
-                <w:szCs w:val="18"/>
-              </w:rPr>
-              <w:t xml:space="preserve">            get;</w:t>
-            </w:r>
-          </w:p>
-          <w:p>
-            <w:pPr>
-              <w:rPr>
-                <w:sz w:val="18"/>
-                <w:szCs w:val="18"/>
-              </w:rPr>
-            </w:pPr>
-            <w:r>
-              <w:rPr>
-                <w:sz w:val="18"/>
-                <w:szCs w:val="18"/>
-              </w:rPr>
-              <w:t xml:space="preserve">            set;</w:t>
-            </w:r>
-          </w:p>
-          <w:p>
-            <w:pPr>
-              <w:rPr>
-                <w:sz w:val="18"/>
-                <w:szCs w:val="18"/>
-              </w:rPr>
-            </w:pPr>
-            <w:r>
-              <w:rPr>
-                <w:sz w:val="18"/>
-                <w:szCs w:val="18"/>
-              </w:rPr>
-              <w:t xml:space="preserve">        }</w:t>
-            </w:r>
-          </w:p>
-          <w:p>
-            <w:pPr>
-              <w:rPr>
-                <w:sz w:val="18"/>
-                <w:szCs w:val="18"/>
-              </w:rPr>
-            </w:pPr>
-          </w:p>
-          <w:p>
-            <w:pPr>
-              <w:rPr>
-                <w:sz w:val="18"/>
-                <w:szCs w:val="18"/>
-              </w:rPr>
-            </w:pPr>
-            <w:r>
-              <w:rPr>
-                <w:sz w:val="18"/>
-                <w:szCs w:val="18"/>
-              </w:rPr>
-              <w:t xml:space="preserve">        [ProtoMember(4)]</w:t>
-            </w:r>
-          </w:p>
-          <w:p>
-            <w:pPr>
-              <w:rPr>
-                <w:sz w:val="18"/>
-                <w:szCs w:val="18"/>
-              </w:rPr>
-            </w:pPr>
-            <w:r>
-              <w:rPr>
-                <w:sz w:val="18"/>
-                <w:szCs w:val="18"/>
-              </w:rPr>
-              <w:t xml:space="preserve">        [EntityField]</w:t>
-            </w:r>
-          </w:p>
-          <w:p>
-            <w:pPr>
-              <w:rPr>
-                <w:sz w:val="18"/>
-                <w:szCs w:val="18"/>
-              </w:rPr>
-            </w:pPr>
-            <w:r>
-              <w:rPr>
-                <w:sz w:val="18"/>
-                <w:szCs w:val="18"/>
-              </w:rPr>
-              <w:t xml:space="preserve">        public DateTime CreateDate</w:t>
-            </w:r>
-          </w:p>
-          <w:p>
-            <w:pPr>
-              <w:rPr>
-                <w:sz w:val="18"/>
-                <w:szCs w:val="18"/>
-              </w:rPr>
-            </w:pPr>
-            <w:r>
-              <w:rPr>
-                <w:sz w:val="18"/>
-                <w:szCs w:val="18"/>
-              </w:rPr>
-              <w:t xml:space="preserve">        {</w:t>
-            </w:r>
-          </w:p>
-          <w:p>
-            <w:pPr>
-              <w:rPr>
-                <w:sz w:val="18"/>
-                <w:szCs w:val="18"/>
-              </w:rPr>
-            </w:pPr>
-            <w:r>
-              <w:rPr>
-                <w:sz w:val="18"/>
-                <w:szCs w:val="18"/>
-              </w:rPr>
-              <w:t xml:space="preserve">            get;</w:t>
-            </w:r>
-          </w:p>
-          <w:p>
-            <w:pPr>
-              <w:rPr>
-                <w:sz w:val="18"/>
-                <w:szCs w:val="18"/>
-              </w:rPr>
-            </w:pPr>
-            <w:r>
-              <w:rPr>
-                <w:sz w:val="18"/>
-                <w:szCs w:val="18"/>
-              </w:rPr>
-              <w:t xml:space="preserve">            set;</w:t>
-            </w:r>
-          </w:p>
-          <w:p>
-            <w:pPr>
-              <w:rPr>
-                <w:sz w:val="18"/>
-                <w:szCs w:val="18"/>
-              </w:rPr>
-            </w:pPr>
-            <w:r>
-              <w:rPr>
-                <w:sz w:val="18"/>
-                <w:szCs w:val="18"/>
-              </w:rPr>
-              <w:lastRenderedPageBreak/>
               <w:t xml:space="preserve">        }</w:t>
             </w:r>
           </w:p>
@@ -22521,7 +22628,6 @@
         <w:rPr>
           <w:noProof/>
         </w:rPr>
-        <w:lastRenderedPageBreak/>
         <w:drawing>
           <wp:inline distT="0" distB="0" distL="0" distR="0">
             <wp:extent cx="3840480" cy="1448435"/>
@@ -22965,6 +23071,7 @@
                 <w:sz w:val="18"/>
                 <w:szCs w:val="18"/>
               </w:rPr>
+              <w:lastRenderedPageBreak/>
               <w:t xml:space="preserve">    catch (Exception ex)</w:t>
             </w:r>
           </w:p>
@@ -23076,6 +23183,7 @@
         <w:rPr>
           <w:rFonts w:hint="eastAsia"/>
         </w:rPr>
+        <w:lastRenderedPageBreak/>
         <w:t>在</w:t>
       </w:r>
       <w:r>
@@ -23311,7 +23419,6 @@
                 <w:sz w:val="18"/>
                 <w:szCs w:val="18"/>
               </w:rPr>
-              <w:lastRenderedPageBreak/>
               <w:t xml:space="preserve">        TraceLog.WriteError("Service error:{0}", ex);</w:t>
             </w:r>
           </w:p>

</xml_diff>